<commit_message>
ENH: Randy's flattened implementation
</commit_message>
<xml_diff>
--- a/docs/DS_tasks.docx
+++ b/docs/DS_tasks.docx
@@ -406,7 +406,98 @@
         <w:t>Merge into dev.</w:t>
       </w:r>
     </w:p>
-    <w:p>
+    <w:p/>
+    <w:p/>
+    <w:p>
+      <w:r>
+        <w:t>2015-01-30</w:t>
+      </w:r>
+    </w:p>
+    <w:p/>
+    <w:p>
+      <w:r>
+        <w:t>Should Data containing DataGroup be a separate</w:t>
+      </w:r>
+      <w:r>
+        <w:t xml:space="preserve"> type</w:t>
+      </w:r>
+      <w:r>
+        <w:t>?? TRY IT OUT!!!!</w:t>
+      </w:r>
+      <w:r>
+        <w:t xml:space="preserve"> </w:t>
+      </w:r>
+    </w:p>
+    <w:p>
+      <w:r>
+        <w:t>DataStore has a collection of groups…separate from the Tree of DataGroups.</w:t>
+      </w:r>
+    </w:p>
+    <w:p/>
+    <w:p>
+      <w:r>
+        <w:t>Should DataObjects know what groups they are in? Pointers to Groups.</w:t>
+      </w:r>
+    </w:p>
+    <w:p/>
+    <w:p>
+      <w:r>
+        <w:t>Group::</w:t>
+      </w:r>
+      <w:r>
+        <w:t>Allocate(Shape)</w:t>
+      </w:r>
+    </w:p>
+    <w:p/>
+    <w:p>
+      <w:r>
+        <w:t>Have DataGroup NOT derive from DataObject.</w:t>
+      </w:r>
+    </w:p>
+    <w:p/>
+    <w:p>
+      <w:r>
+        <w:t>What does the Allocator look like???</w:t>
+      </w:r>
+    </w:p>
+    <w:p/>
+    <w:p/>
+    <w:p/>
+    <w:p>
+      <w:r>
+        <w:t>2015-02-11</w:t>
+      </w:r>
+    </w:p>
+    <w:p>
+      <w:r>
+        <w:t>need a update list of needs.</w:t>
+      </w:r>
+    </w:p>
+    <w:p>
+      <w:r>
+        <w:t>Delete , detach, remove, allocate…</w:t>
+      </w:r>
+    </w:p>
+    <w:p/>
+    <w:p>
+      <w:r>
+        <w:t>Convenience layer needs draft</w:t>
+      </w:r>
+    </w:p>
+    <w:p/>
+    <w:p>
+      <w:r>
+        <w:t>Need error handling</w:t>
+      </w:r>
+      <w:r>
+        <w:t xml:space="preserve"> approach</w:t>
+      </w:r>
+    </w:p>
+    <w:p/>
+    <w:p>
+      <w:r>
+        <w:t>openMP first touch multithreading.</w:t>
+      </w:r>
       <w:bookmarkStart w:id="0" w:name="_GoBack"/>
       <w:bookmarkEnd w:id="0"/>
     </w:p>

</xml_diff>